<commit_message>
update layered architecture diagram
</commit_message>
<xml_diff>
--- a/doc/Keresztes_Beata_A2_Documentation.docx
+++ b/doc/Keresztes_Beata_A2_Documentation.docx
@@ -21,6 +21,7 @@
           <w:szCs w:val="72"/>
         </w:rPr>
       </w:pPr>
+      <w:proofErr w:type="spellStart"/>
       <w:r>
         <w:rPr>
           <w:rFonts w:ascii="Times New Roman" w:hAnsi="Times New Roman"/>
@@ -30,6 +31,7 @@
         </w:rPr>
         <w:t>FoodPanda</w:t>
       </w:r>
+      <w:proofErr w:type="spellEnd"/>
       <w:r>
         <w:rPr>
           <w:rFonts w:ascii="Times New Roman" w:hAnsi="Times New Roman"/>
@@ -203,8 +205,17 @@
           <w:rFonts w:ascii="Times New Roman" w:hAnsi="Times New Roman"/>
           <w:color w:val="366091"/>
         </w:rPr>
-        <w:t xml:space="preserve">  Student: Keresztes Beáta</w:t>
-      </w:r>
+        <w:t xml:space="preserve">  Student: Keresztes </w:t>
+      </w:r>
+      <w:proofErr w:type="spellStart"/>
+      <w:r>
+        <w:rPr>
+          <w:rFonts w:ascii="Times New Roman" w:hAnsi="Times New Roman"/>
+          <w:color w:val="366091"/>
+        </w:rPr>
+        <w:t>Beáta</w:t>
+      </w:r>
+      <w:proofErr w:type="spellEnd"/>
     </w:p>
     <w:p>
       <w:pPr>
@@ -342,10 +353,10 @@
           <w:noProof/>
         </w:rPr>
         <w:drawing>
-          <wp:inline distT="0" distB="0" distL="0" distR="0" wp14:anchorId="2B45B91E" wp14:editId="26055A90">
-            <wp:extent cx="5943600" cy="4787265"/>
-            <wp:effectExtent l="0" t="0" r="0" b="0"/>
-            <wp:docPr id="2" name="Picture 2" descr="Graphical user interface, website&#10;&#10;Description automatically generated"/>
+          <wp:inline distT="0" distB="0" distL="0" distR="0" wp14:anchorId="2DF433BF" wp14:editId="30F1DBEB">
+            <wp:extent cx="5943600" cy="4893310"/>
+            <wp:effectExtent l="0" t="0" r="0" b="2540"/>
+            <wp:docPr id="17" name="Picture 17" descr="Diagram&#10;&#10;Description automatically generated"/>
             <wp:cNvGraphicFramePr>
               <a:graphicFrameLocks xmlns:a="http://schemas.openxmlformats.org/drawingml/2006/main" noChangeAspect="1"/>
             </wp:cNvGraphicFramePr>
@@ -353,8 +364,10 @@
               <a:graphicData uri="http://schemas.openxmlformats.org/drawingml/2006/picture">
                 <pic:pic xmlns:pic="http://schemas.openxmlformats.org/drawingml/2006/picture">
                   <pic:nvPicPr>
-                    <pic:cNvPr id="2" name="Picture 2" descr="Graphical user interface, website&#10;&#10;Description automatically generated"/>
-                    <pic:cNvPicPr/>
+                    <pic:cNvPr id="17" name="Picture 17" descr="Diagram&#10;&#10;Description automatically generated"/>
+                    <pic:cNvPicPr>
+                      <a:picLocks noChangeAspect="1" noChangeArrowheads="1"/>
+                    </pic:cNvPicPr>
                   </pic:nvPicPr>
                   <pic:blipFill>
                     <a:blip r:embed="rId7">
@@ -364,18 +377,23 @@
                         </a:ext>
                       </a:extLst>
                     </a:blip>
+                    <a:srcRect/>
                     <a:stretch>
                       <a:fillRect/>
                     </a:stretch>
                   </pic:blipFill>
-                  <pic:spPr>
+                  <pic:spPr bwMode="auto">
                     <a:xfrm>
                       <a:off x="0" y="0"/>
-                      <a:ext cx="5943600" cy="4787265"/>
+                      <a:ext cx="5943600" cy="4893310"/>
                     </a:xfrm>
                     <a:prstGeom prst="rect">
                       <a:avLst/>
                     </a:prstGeom>
+                    <a:noFill/>
+                    <a:ln>
+                      <a:noFill/>
+                    </a:ln>
                   </pic:spPr>
                 </pic:pic>
               </a:graphicData>
@@ -473,8 +491,16 @@
         <w:rPr>
           <w:rFonts w:ascii="Times New Roman" w:hAnsi="Times New Roman" w:cs="Times New Roman"/>
         </w:rPr>
-        <w:t>Package dto</w:t>
-      </w:r>
+        <w:t xml:space="preserve">Package </w:t>
+      </w:r>
+      <w:proofErr w:type="spellStart"/>
+      <w:r>
+        <w:rPr>
+          <w:rFonts w:ascii="Times New Roman" w:hAnsi="Times New Roman" w:cs="Times New Roman"/>
+        </w:rPr>
+        <w:t>dto</w:t>
+      </w:r>
+      <w:proofErr w:type="spellEnd"/>
     </w:p>
     <w:p>
       <w:pPr>
@@ -1039,20 +1065,38 @@
           <w:rFonts w:ascii="Times New Roman" w:hAnsi="Times New Roman" w:cs="Times New Roman"/>
         </w:rPr>
       </w:pPr>
+      <w:proofErr w:type="spellStart"/>
       <w:r>
         <w:rPr>
           <w:rFonts w:ascii="Times New Roman" w:hAnsi="Times New Roman" w:cs="Times New Roman"/>
           <w:b/>
           <w:bCs/>
         </w:rPr>
-        <w:t>FoodDTO:</w:t>
-      </w:r>
-      <w:r>
-        <w:rPr>
-          <w:rFonts w:ascii="Times New Roman" w:hAnsi="Times New Roman" w:cs="Times New Roman"/>
-        </w:rPr>
-        <w:t xml:space="preserve"> dto</w:t>
-      </w:r>
+        <w:t>FoodDTO</w:t>
+      </w:r>
+      <w:proofErr w:type="spellEnd"/>
+      <w:r>
+        <w:rPr>
+          <w:rFonts w:ascii="Times New Roman" w:hAnsi="Times New Roman" w:cs="Times New Roman"/>
+          <w:b/>
+          <w:bCs/>
+        </w:rPr>
+        <w:t>:</w:t>
+      </w:r>
+      <w:r>
+        <w:rPr>
+          <w:rFonts w:ascii="Times New Roman" w:hAnsi="Times New Roman" w:cs="Times New Roman"/>
+        </w:rPr>
+        <w:t xml:space="preserve"> </w:t>
+      </w:r>
+      <w:proofErr w:type="spellStart"/>
+      <w:r>
+        <w:rPr>
+          <w:rFonts w:ascii="Times New Roman" w:hAnsi="Times New Roman" w:cs="Times New Roman"/>
+        </w:rPr>
+        <w:t>dto</w:t>
+      </w:r>
+      <w:proofErr w:type="spellEnd"/>
     </w:p>
     <w:p>
       <w:pPr>
@@ -1155,6 +1199,7 @@
           <w:bCs/>
         </w:rPr>
       </w:pPr>
+      <w:proofErr w:type="spellStart"/>
       <w:r>
         <w:rPr>
           <w:rFonts w:ascii="Times New Roman" w:hAnsi="Times New Roman" w:cs="Times New Roman"/>
@@ -1164,6 +1209,7 @@
         <w:lastRenderedPageBreak/>
         <w:t>FoodMapper</w:t>
       </w:r>
+      <w:proofErr w:type="spellEnd"/>
       <w:r>
         <w:rPr>
           <w:rFonts w:ascii="Times New Roman" w:hAnsi="Times New Roman" w:cs="Times New Roman"/>
@@ -1176,7 +1222,35 @@
         <w:rPr>
           <w:rFonts w:ascii="Times New Roman" w:hAnsi="Times New Roman" w:cs="Times New Roman"/>
         </w:rPr>
-        <w:t>convert from entity to dto and from dto to entity</w:t>
+        <w:t xml:space="preserve">convert from entity to </w:t>
+      </w:r>
+      <w:proofErr w:type="spellStart"/>
+      <w:r>
+        <w:rPr>
+          <w:rFonts w:ascii="Times New Roman" w:hAnsi="Times New Roman" w:cs="Times New Roman"/>
+        </w:rPr>
+        <w:t>dto</w:t>
+      </w:r>
+      <w:proofErr w:type="spellEnd"/>
+      <w:r>
+        <w:rPr>
+          <w:rFonts w:ascii="Times New Roman" w:hAnsi="Times New Roman" w:cs="Times New Roman"/>
+        </w:rPr>
+        <w:t xml:space="preserve"> and from </w:t>
+      </w:r>
+      <w:proofErr w:type="spellStart"/>
+      <w:r>
+        <w:rPr>
+          <w:rFonts w:ascii="Times New Roman" w:hAnsi="Times New Roman" w:cs="Times New Roman"/>
+        </w:rPr>
+        <w:t>dto</w:t>
+      </w:r>
+      <w:proofErr w:type="spellEnd"/>
+      <w:r>
+        <w:rPr>
+          <w:rFonts w:ascii="Times New Roman" w:hAnsi="Times New Roman" w:cs="Times New Roman"/>
+        </w:rPr>
+        <w:t xml:space="preserve"> to entity</w:t>
       </w:r>
     </w:p>
     <w:p>
@@ -1261,6 +1335,7 @@
           <w:bCs/>
         </w:rPr>
       </w:pPr>
+      <w:proofErr w:type="spellStart"/>
       <w:r>
         <w:rPr>
           <w:rFonts w:ascii="Times New Roman" w:hAnsi="Times New Roman" w:cs="Times New Roman"/>
@@ -1269,6 +1344,7 @@
         </w:rPr>
         <w:t>FoodRestController</w:t>
       </w:r>
+      <w:proofErr w:type="spellEnd"/>
       <w:r>
         <w:rPr>
           <w:rFonts w:ascii="Times New Roman" w:hAnsi="Times New Roman" w:cs="Times New Roman"/>
@@ -1368,13 +1444,23 @@
           <w:bCs/>
         </w:rPr>
       </w:pPr>
+      <w:proofErr w:type="spellStart"/>
       <w:r>
         <w:rPr>
           <w:rFonts w:ascii="Times New Roman" w:hAnsi="Times New Roman" w:cs="Times New Roman"/>
           <w:b/>
           <w:bCs/>
         </w:rPr>
-        <w:t xml:space="preserve">FoodServiceImpl: </w:t>
+        <w:t>FoodServiceImpl</w:t>
+      </w:r>
+      <w:proofErr w:type="spellEnd"/>
+      <w:r>
+        <w:rPr>
+          <w:rFonts w:ascii="Times New Roman" w:hAnsi="Times New Roman" w:cs="Times New Roman"/>
+          <w:b/>
+          <w:bCs/>
+        </w:rPr>
+        <w:t xml:space="preserve">: </w:t>
       </w:r>
       <w:r>
         <w:rPr>
@@ -1477,13 +1563,23 @@
           <w:bCs/>
         </w:rPr>
       </w:pPr>
+      <w:proofErr w:type="spellStart"/>
       <w:r>
         <w:rPr>
           <w:rFonts w:ascii="Times New Roman" w:hAnsi="Times New Roman" w:cs="Times New Roman"/>
           <w:b/>
           <w:bCs/>
         </w:rPr>
-        <w:t xml:space="preserve">FoodRepository: </w:t>
+        <w:t>FoodRepository</w:t>
+      </w:r>
+      <w:proofErr w:type="spellEnd"/>
+      <w:r>
+        <w:rPr>
+          <w:rFonts w:ascii="Times New Roman" w:hAnsi="Times New Roman" w:cs="Times New Roman"/>
+          <w:b/>
+          <w:bCs/>
+        </w:rPr>
+        <w:t xml:space="preserve">: </w:t>
       </w:r>
       <w:r>
         <w:rPr>

</xml_diff>